<commit_message>
Updated README with blog post link
</commit_message>
<xml_diff>
--- a/Report.docx
+++ b/Report.docx
@@ -4,48 +4,15 @@
   <w:body>
     <w:p>
       <w:pPr>
+        <w:pStyle w:val="Heading3"/>
+      </w:pPr>
+      <w:r>
         <w:rPr>
+          <w:rStyle w:val="Strong"/>
           <w:b/>
           <w:bCs/>
-          <w:sz w:val="28"/>
-          <w:szCs w:val="28"/>
         </w:rPr>
-      </w:pPr>
-      <w:r>
-        <w:rPr>
-          <w:b/>
-          <w:bCs/>
-          <w:sz w:val="28"/>
-          <w:szCs w:val="28"/>
-        </w:rPr>
-        <w:t>How to get most value out of your rent out property</w:t>
-      </w:r>
-      <w:r>
-        <w:rPr>
-          <w:b/>
-          <w:bCs/>
-          <w:sz w:val="28"/>
-          <w:szCs w:val="28"/>
-        </w:rPr>
-        <w:t xml:space="preserve"> </w:t>
-      </w:r>
-      <w:r>
-        <w:rPr>
-          <w:b/>
-          <w:bCs/>
-          <w:sz w:val="28"/>
-          <w:szCs w:val="28"/>
-        </w:rPr>
-        <w:t>in Seattle</w:t>
-      </w:r>
-      <w:r>
-        <w:rPr>
-          <w:b/>
-          <w:bCs/>
-          <w:sz w:val="28"/>
-          <w:szCs w:val="28"/>
-        </w:rPr>
-        <w:t>?</w:t>
+        <w:t>How to get the most value out of your rent-out property in Seattle?</w:t>
       </w:r>
     </w:p>
     <w:p>
@@ -114,15 +81,13 @@
       </w:pPr>
       <w:r>
         <w:rPr>
-          <w:i/>
-          <w:iCs/>
           <w:noProof/>
         </w:rPr>
         <w:drawing>
-          <wp:inline distT="0" distB="0" distL="0" distR="0" wp14:anchorId="53D5A335" wp14:editId="69CF911B">
-            <wp:extent cx="2626360" cy="1741170"/>
-            <wp:effectExtent l="0" t="0" r="2540" b="0"/>
-            <wp:docPr id="1" name="Picture 1" descr="C:\Users\hp\AppData\Local\Microsoft\Windows\INetCache\Content.MSO\C22A447B.tmp"/>
+          <wp:inline distT="0" distB="0" distL="0" distR="0" wp14:anchorId="049600D2" wp14:editId="0F4E1731">
+            <wp:extent cx="5731510" cy="5731510"/>
+            <wp:effectExtent l="0" t="0" r="2540" b="2540"/>
+            <wp:docPr id="7" name="Picture 7"/>
             <wp:cNvGraphicFramePr>
               <a:graphicFrameLocks xmlns:a="http://schemas.openxmlformats.org/drawingml/2006/main" noChangeAspect="1"/>
             </wp:cNvGraphicFramePr>
@@ -130,7 +95,7 @@
               <a:graphicData uri="http://schemas.openxmlformats.org/drawingml/2006/picture">
                 <pic:pic xmlns:pic="http://schemas.openxmlformats.org/drawingml/2006/picture">
                   <pic:nvPicPr>
-                    <pic:cNvPr id="0" name="Picture 1" descr="C:\Users\hp\AppData\Local\Microsoft\Windows\INetCache\Content.MSO\C22A447B.tmp"/>
+                    <pic:cNvPr id="0" name="Picture 13"/>
                     <pic:cNvPicPr>
                       <a:picLocks noChangeAspect="1" noChangeArrowheads="1"/>
                     </pic:cNvPicPr>
@@ -151,7 +116,7 @@
                   <pic:spPr bwMode="auto">
                     <a:xfrm>
                       <a:off x="0" y="0"/>
-                      <a:ext cx="2626360" cy="1741170"/>
+                      <a:ext cx="5731510" cy="5731510"/>
                     </a:xfrm>
                     <a:prstGeom prst="rect">
                       <a:avLst/>
@@ -167,6 +132,8 @@
           </wp:inline>
         </w:drawing>
       </w:r>
+      <w:bookmarkStart w:id="0" w:name="_GoBack"/>
+      <w:bookmarkEnd w:id="0"/>
     </w:p>
     <w:p>
       <w:pPr>
@@ -257,6 +224,7 @@
           <w:sz w:val="28"/>
           <w:szCs w:val="28"/>
         </w:rPr>
+        <w:lastRenderedPageBreak/>
         <w:t>Predicting rental price in Seattle</w:t>
       </w:r>
     </w:p>
@@ -319,17 +287,14 @@
       <w:r>
         <w:t xml:space="preserve"> significance in estimating the rental price are listed here.</w:t>
       </w:r>
-      <w:bookmarkStart w:id="0" w:name="_GoBack"/>
-      <w:bookmarkEnd w:id="0"/>
     </w:p>
     <w:p>
       <w:r>
         <w:rPr>
           <w:noProof/>
         </w:rPr>
-        <w:lastRenderedPageBreak/>
         <w:drawing>
-          <wp:inline distT="0" distB="0" distL="0" distR="0" wp14:anchorId="2BCB9D9A" wp14:editId="6017F3BF">
+          <wp:inline distT="0" distB="0" distL="0" distR="0" wp14:anchorId="11865786" wp14:editId="69D86CBE">
             <wp:extent cx="4411066" cy="5520063"/>
             <wp:effectExtent l="0" t="0" r="0" b="0"/>
             <wp:docPr id="5" name="Picture 5" descr="C:\Users\hp\AppData\Local\Microsoft\Windows\INetCache\Content.MSO\C3BA7D33.tmp"/>
@@ -378,6 +343,107 @@
         </w:drawing>
       </w:r>
     </w:p>
+    <w:p>
+      <w:r>
+        <w:t>Its not surprising to see that attributes such as number of bedrooms, bathrooms and the number of people the place of stay accommodates are at the top. It is obvious that the rental price will go up when these values increase.</w:t>
+      </w:r>
+      <w:r>
+        <w:t xml:space="preserve"> Also, if you rent the entire home or apartment, you would be paying higher.</w:t>
+      </w:r>
+      <w:r>
+        <w:t xml:space="preserve"> </w:t>
+      </w:r>
+    </w:p>
+    <w:p>
+      <w:r>
+        <w:lastRenderedPageBreak/>
+        <w:t>Latitude and Longitude are also listed in the top 20 significant features, as the rental price would vary depending on the location.</w:t>
+      </w:r>
+      <w:r>
+        <w:t xml:space="preserve"> Cleaning fee is also listed </w:t>
+      </w:r>
+      <w:r>
+        <w:t>in the top 20</w:t>
+      </w:r>
+      <w:r>
+        <w:t xml:space="preserve"> and I suspect</w:t>
+      </w:r>
+      <w:r>
+        <w:t>ed</w:t>
+      </w:r>
+      <w:r>
+        <w:t xml:space="preserve"> that the price would go down if this fee is increased.</w:t>
+      </w:r>
+      <w:r>
+        <w:t xml:space="preserve"> But looking at this chart, this doesn’t seem to be the case and I think several other factors come into play.</w:t>
+      </w:r>
+    </w:p>
+    <w:p>
+      <w:r>
+        <w:rPr>
+          <w:noProof/>
+        </w:rPr>
+        <w:drawing>
+          <wp:inline distT="0" distB="0" distL="0" distR="0" wp14:anchorId="152F4D78" wp14:editId="001C6773">
+            <wp:extent cx="5731510" cy="2052955"/>
+            <wp:effectExtent l="0" t="0" r="2540" b="4445"/>
+            <wp:docPr id="6" name="Picture 6" descr="C:\Users\hp\AppData\Local\Microsoft\Windows\INetCache\Content.MSO\335C60B9.tmp"/>
+            <wp:cNvGraphicFramePr>
+              <a:graphicFrameLocks xmlns:a="http://schemas.openxmlformats.org/drawingml/2006/main" noChangeAspect="1"/>
+            </wp:cNvGraphicFramePr>
+            <a:graphic xmlns:a="http://schemas.openxmlformats.org/drawingml/2006/main">
+              <a:graphicData uri="http://schemas.openxmlformats.org/drawingml/2006/picture">
+                <pic:pic xmlns:pic="http://schemas.openxmlformats.org/drawingml/2006/picture">
+                  <pic:nvPicPr>
+                    <pic:cNvPr id="0" name="Picture 11" descr="C:\Users\hp\AppData\Local\Microsoft\Windows\INetCache\Content.MSO\335C60B9.tmp"/>
+                    <pic:cNvPicPr>
+                      <a:picLocks noChangeAspect="1" noChangeArrowheads="1"/>
+                    </pic:cNvPicPr>
+                  </pic:nvPicPr>
+                  <pic:blipFill>
+                    <a:blip r:embed="rId7">
+                      <a:extLst>
+                        <a:ext uri="{28A0092B-C50C-407E-A947-70E740481C1C}">
+                          <a14:useLocalDpi xmlns:a14="http://schemas.microsoft.com/office/drawing/2010/main" val="0"/>
+                        </a:ext>
+                      </a:extLst>
+                    </a:blip>
+                    <a:srcRect/>
+                    <a:stretch>
+                      <a:fillRect/>
+                    </a:stretch>
+                  </pic:blipFill>
+                  <pic:spPr bwMode="auto">
+                    <a:xfrm>
+                      <a:off x="0" y="0"/>
+                      <a:ext cx="5731510" cy="2052955"/>
+                    </a:xfrm>
+                    <a:prstGeom prst="rect">
+                      <a:avLst/>
+                    </a:prstGeom>
+                    <a:noFill/>
+                    <a:ln>
+                      <a:noFill/>
+                    </a:ln>
+                  </pic:spPr>
+                </pic:pic>
+              </a:graphicData>
+            </a:graphic>
+          </wp:inline>
+        </w:drawing>
+      </w:r>
+    </w:p>
+    <w:p>
+      <w:r>
+        <w:t xml:space="preserve">It’s also interesting to see that amenities such as Hot tub and Elevator are part of the top 20 significant features. </w:t>
+      </w:r>
+      <w:r>
+        <w:t>Let’s</w:t>
+      </w:r>
+      <w:r>
+        <w:t xml:space="preserve"> look at those in detail.</w:t>
+      </w:r>
+    </w:p>
     <w:p/>
     <w:p>
       <w:pPr>
@@ -463,7 +529,7 @@
                     </pic:cNvPicPr>
                   </pic:nvPicPr>
                   <pic:blipFill>
-                    <a:blip r:embed="rId7">
+                    <a:blip r:embed="rId8">
                       <a:extLst>
                         <a:ext uri="{28A0092B-C50C-407E-A947-70E740481C1C}">
                           <a14:useLocalDpi xmlns:a14="http://schemas.microsoft.com/office/drawing/2010/main" val="0"/>
@@ -572,7 +638,7 @@
                     </pic:cNvPicPr>
                   </pic:nvPicPr>
                   <pic:blipFill>
-                    <a:blip r:embed="rId8">
+                    <a:blip r:embed="rId9">
                       <a:extLst>
                         <a:ext uri="{28A0092B-C50C-407E-A947-70E740481C1C}">
                           <a14:useLocalDpi xmlns:a14="http://schemas.microsoft.com/office/drawing/2010/main" val="0"/>
@@ -625,16 +691,44 @@
     <w:p>
       <w:pPr>
         <w:rPr>
+          <w:rFonts w:ascii="Helvetica" w:eastAsiaTheme="majorEastAsia" w:hAnsi="Helvetica" w:cs="Helvetica"/>
           <w:b/>
           <w:bCs/>
+          <w:color w:val="000000"/>
+          <w:sz w:val="28"/>
+          <w:szCs w:val="28"/>
         </w:rPr>
       </w:pPr>
       <w:r>
         <w:rPr>
+          <w:rFonts w:ascii="Helvetica" w:eastAsiaTheme="majorEastAsia" w:hAnsi="Helvetica" w:cs="Helvetica"/>
           <w:b/>
           <w:bCs/>
+          <w:color w:val="000000"/>
+          <w:sz w:val="28"/>
+          <w:szCs w:val="28"/>
         </w:rPr>
         <w:t>Conclusion</w:t>
+      </w:r>
+    </w:p>
+    <w:p>
+      <w:r>
+        <w:t xml:space="preserve">We explored the Seattle Airbnb dataset and built a machine learning model to estimate rental prices. </w:t>
+      </w:r>
+    </w:p>
+    <w:p>
+      <w:r>
+        <w:t xml:space="preserve">Then we investigated the top 20 attributes that are most important in estimating the rental prices. </w:t>
+      </w:r>
+    </w:p>
+    <w:p>
+      <w:r>
+        <w:t>We also found that amenities such as Hot tub, Elevator should be offered to get a high rental price.</w:t>
+      </w:r>
+    </w:p>
+    <w:p>
+      <w:r>
+        <w:t>Finally, we saw the most requested neighbourhoods in Seattle region.</w:t>
       </w:r>
     </w:p>
     <w:p/>

</xml_diff>